<commit_message>
survey updated ,interview added and HRRM V1.2
</commit_message>
<xml_diff>
--- a/HRRM/Survey.docx
+++ b/HRRM/Survey.docx
@@ -2,36 +2,6 @@
 <file path=word/document.xml><?xml version="1.0" encoding="utf-8"?>
 <w:document xmlns:wpc="http://schemas.microsoft.com/office/word/2010/wordprocessingCanvas" xmlns:mc="http://schemas.openxmlformats.org/markup-compatibility/2006" xmlns:o="urn:schemas-microsoft-com:office:office" xmlns:r="http://schemas.openxmlformats.org/officeDocument/2006/relationships" xmlns:m="http://schemas.openxmlformats.org/officeDocument/2006/math" xmlns:v="urn:schemas-microsoft-com:vml" xmlns:wp14="http://schemas.microsoft.com/office/word/2010/wordprocessingDrawing" xmlns:wp="http://schemas.openxmlformats.org/drawingml/2006/wordprocessingDrawing" xmlns:w10="urn:schemas-microsoft-com:office:word" xmlns:w="http://schemas.openxmlformats.org/wordprocessingml/2006/main" xmlns:w14="http://schemas.microsoft.com/office/word/2010/wordml" xmlns:w15="http://schemas.microsoft.com/office/word/2012/wordml" xmlns:wpg="http://schemas.microsoft.com/office/word/2010/wordprocessingGroup" xmlns:wpi="http://schemas.microsoft.com/office/word/2010/wordprocessingInk" xmlns:wne="http://schemas.microsoft.com/office/word/2006/wordml" xmlns:wps="http://schemas.microsoft.com/office/word/2010/wordprocessingShape" mc:Ignorable="w14 w15 wp14">
   <w:body>
-    <w:p>
-      <w:pPr>
-        <w:jc w:val="center"/>
-        <w:rPr>
-          <w:rFonts w:ascii="Times New Roman" w:eastAsia="MS Gothic" w:hAnsi="Times New Roman" w:cs="Times New Roman"/>
-          <w:b/>
-          <w:sz w:val="36"/>
-          <w:szCs w:val="36"/>
-        </w:rPr>
-      </w:pPr>
-    </w:p>
-    <w:p>
-      <w:pPr>
-        <w:rPr>
-          <w:rFonts w:ascii="Times New Roman" w:eastAsia="MS Gothic" w:hAnsi="Times New Roman" w:cs="Times New Roman"/>
-          <w:b/>
-          <w:sz w:val="36"/>
-          <w:szCs w:val="36"/>
-        </w:rPr>
-      </w:pPr>
-      <w:r>
-        <w:rPr>
-          <w:rFonts w:ascii="Times New Roman" w:eastAsia="MS Gothic" w:hAnsi="Times New Roman" w:cs="Times New Roman"/>
-          <w:b/>
-          <w:sz w:val="36"/>
-          <w:szCs w:val="36"/>
-        </w:rPr>
-        <w:br w:type="page"/>
-      </w:r>
-    </w:p>
     <w:p>
       <w:pPr>
         <w:jc w:val="center"/>
@@ -50,7 +20,6 @@
           <w:sz w:val="36"/>
           <w:szCs w:val="36"/>
         </w:rPr>
-        <w:lastRenderedPageBreak/>
         <w:t>Survey on Hotel, Mess and</w:t>
       </w:r>
       <w:r>
@@ -156,6 +125,314 @@
             <w:szCs w:val="24"/>
           </w:rPr>
           <w:id w:val="-189450725"/>
+          <w14:checkbox>
+            <w14:checked w14:val="0"/>
+            <w14:checkedState w14:val="2612" w14:font="MS Gothic"/>
+            <w14:uncheckedState w14:val="2610" w14:font="MS Gothic"/>
+          </w14:checkbox>
+        </w:sdtPr>
+        <w:sdtEndPr/>
+        <w:sdtContent>
+          <w:r>
+            <w:rPr>
+              <w:rFonts w:ascii="MS Gothic" w:eastAsia="MS Gothic" w:hAnsi="MS Gothic" w:cs="Times New Roman" w:hint="eastAsia"/>
+              <w:sz w:val="24"/>
+              <w:szCs w:val="24"/>
+            </w:rPr>
+            <w:t>☐</w:t>
+          </w:r>
+        </w:sdtContent>
+      </w:sdt>
+      <w:r>
+        <w:rPr>
+          <w:rFonts w:ascii="Times New Roman" w:eastAsia="MS Gothic" w:hAnsi="Times New Roman" w:cs="Times New Roman"/>
+          <w:sz w:val="24"/>
+          <w:szCs w:val="24"/>
+        </w:rPr>
+        <w:t xml:space="preserve"> Rupsha                                          </w:t>
+      </w:r>
+    </w:p>
+    <w:p>
+      <w:pPr>
+        <w:pStyle w:val="ListParagraph"/>
+        <w:rPr>
+          <w:rFonts w:ascii="Times New Roman" w:eastAsia="MS Gothic" w:hAnsi="Times New Roman" w:cs="Times New Roman"/>
+          <w:sz w:val="24"/>
+          <w:szCs w:val="24"/>
+        </w:rPr>
+      </w:pPr>
+      <w:sdt>
+        <w:sdtPr>
+          <w:rPr>
+            <w:rFonts w:ascii="MS Gothic" w:eastAsia="MS Gothic" w:hAnsi="MS Gothic" w:cs="Times New Roman"/>
+            <w:sz w:val="24"/>
+            <w:szCs w:val="24"/>
+          </w:rPr>
+          <w:id w:val="219567529"/>
+          <w14:checkbox>
+            <w14:checked w14:val="0"/>
+            <w14:checkedState w14:val="2612" w14:font="MS Gothic"/>
+            <w14:uncheckedState w14:val="2610" w14:font="MS Gothic"/>
+          </w14:checkbox>
+        </w:sdtPr>
+        <w:sdtEndPr/>
+        <w:sdtContent>
+          <w:r>
+            <w:rPr>
+              <w:rFonts w:ascii="MS Gothic" w:eastAsia="MS Gothic" w:hAnsi="MS Gothic" w:cs="Times New Roman" w:hint="eastAsia"/>
+              <w:sz w:val="24"/>
+              <w:szCs w:val="24"/>
+            </w:rPr>
+            <w:t>☐</w:t>
+          </w:r>
+        </w:sdtContent>
+      </w:sdt>
+      <w:r>
+        <w:rPr>
+          <w:rFonts w:ascii="Times New Roman" w:eastAsia="MS Gothic" w:hAnsi="Times New Roman" w:cs="Times New Roman"/>
+          <w:sz w:val="24"/>
+          <w:szCs w:val="24"/>
+        </w:rPr>
+        <w:t xml:space="preserve"> Banargati</w:t>
+      </w:r>
+    </w:p>
+    <w:p>
+      <w:pPr>
+        <w:pStyle w:val="ListParagraph"/>
+        <w:rPr>
+          <w:rFonts w:ascii="Times New Roman" w:eastAsia="MS Gothic" w:hAnsi="Times New Roman" w:cs="Times New Roman"/>
+          <w:sz w:val="24"/>
+          <w:szCs w:val="24"/>
+        </w:rPr>
+      </w:pPr>
+      <w:sdt>
+        <w:sdtPr>
+          <w:rPr>
+            <w:rFonts w:ascii="Times New Roman" w:eastAsia="MS Gothic" w:hAnsi="Times New Roman" w:cs="Times New Roman"/>
+            <w:sz w:val="24"/>
+            <w:szCs w:val="24"/>
+          </w:rPr>
+          <w:id w:val="-1932571021"/>
+          <w14:checkbox>
+            <w14:checked w14:val="0"/>
+            <w14:checkedState w14:val="2612" w14:font="MS Gothic"/>
+            <w14:uncheckedState w14:val="2610" w14:font="MS Gothic"/>
+          </w14:checkbox>
+        </w:sdtPr>
+        <w:sdtEndPr/>
+        <w:sdtContent>
+          <w:r>
+            <w:rPr>
+              <w:rFonts w:ascii="MS Gothic" w:eastAsia="MS Gothic" w:hAnsi="MS Gothic" w:cs="Times New Roman" w:hint="eastAsia"/>
+              <w:sz w:val="24"/>
+              <w:szCs w:val="24"/>
+            </w:rPr>
+            <w:t>☐</w:t>
+          </w:r>
+        </w:sdtContent>
+      </w:sdt>
+      <w:r>
+        <w:rPr>
+          <w:rFonts w:ascii="Times New Roman" w:eastAsia="MS Gothic" w:hAnsi="Times New Roman" w:cs="Times New Roman"/>
+          <w:sz w:val="24"/>
+          <w:szCs w:val="24"/>
+        </w:rPr>
+        <w:t xml:space="preserve"> Shonadanga</w:t>
+      </w:r>
+    </w:p>
+    <w:p>
+      <w:pPr>
+        <w:pStyle w:val="ListParagraph"/>
+        <w:rPr>
+          <w:rFonts w:ascii="Times New Roman" w:eastAsia="MS Gothic" w:hAnsi="Times New Roman" w:cs="Times New Roman"/>
+          <w:sz w:val="24"/>
+          <w:szCs w:val="24"/>
+        </w:rPr>
+      </w:pPr>
+      <w:sdt>
+        <w:sdtPr>
+          <w:rPr>
+            <w:rFonts w:ascii="Times New Roman" w:eastAsia="MS Gothic" w:hAnsi="Times New Roman" w:cs="Times New Roman"/>
+            <w:sz w:val="24"/>
+            <w:szCs w:val="24"/>
+          </w:rPr>
+          <w:id w:val="-232623886"/>
+          <w14:checkbox>
+            <w14:checked w14:val="0"/>
+            <w14:checkedState w14:val="2612" w14:font="MS Gothic"/>
+            <w14:uncheckedState w14:val="2610" w14:font="MS Gothic"/>
+          </w14:checkbox>
+        </w:sdtPr>
+        <w:sdtEndPr/>
+        <w:sdtContent>
+          <w:r>
+            <w:rPr>
+              <w:rFonts w:ascii="MS Gothic" w:eastAsia="MS Gothic" w:hAnsi="MS Gothic" w:cs="Times New Roman" w:hint="eastAsia"/>
+              <w:sz w:val="24"/>
+              <w:szCs w:val="24"/>
+            </w:rPr>
+            <w:t>☐</w:t>
+          </w:r>
+        </w:sdtContent>
+      </w:sdt>
+      <w:r>
+        <w:rPr>
+          <w:rFonts w:ascii="Times New Roman" w:eastAsia="MS Gothic" w:hAnsi="Times New Roman" w:cs="Times New Roman"/>
+          <w:sz w:val="24"/>
+          <w:szCs w:val="24"/>
+        </w:rPr>
+        <w:t xml:space="preserve"> Boyra</w:t>
+      </w:r>
+    </w:p>
+    <w:p>
+      <w:pPr>
+        <w:pStyle w:val="ListParagraph"/>
+        <w:rPr>
+          <w:rFonts w:ascii="Times New Roman" w:eastAsia="MS Gothic" w:hAnsi="Times New Roman" w:cs="Times New Roman"/>
+          <w:sz w:val="24"/>
+          <w:szCs w:val="24"/>
+        </w:rPr>
+      </w:pPr>
+      <w:sdt>
+        <w:sdtPr>
+          <w:rPr>
+            <w:rFonts w:ascii="Times New Roman" w:eastAsia="MS Gothic" w:hAnsi="Times New Roman" w:cs="Times New Roman"/>
+            <w:sz w:val="24"/>
+            <w:szCs w:val="24"/>
+          </w:rPr>
+          <w:id w:val="1086350955"/>
+          <w14:checkbox>
+            <w14:checked w14:val="0"/>
+            <w14:checkedState w14:val="2612" w14:font="MS Gothic"/>
+            <w14:uncheckedState w14:val="2610" w14:font="MS Gothic"/>
+          </w14:checkbox>
+        </w:sdtPr>
+        <w:sdtEndPr/>
+        <w:sdtContent>
+          <w:r>
+            <w:rPr>
+              <w:rFonts w:ascii="MS Gothic" w:eastAsia="MS Gothic" w:hAnsi="MS Gothic" w:cs="Times New Roman" w:hint="eastAsia"/>
+              <w:sz w:val="24"/>
+              <w:szCs w:val="24"/>
+            </w:rPr>
+            <w:t>☐</w:t>
+          </w:r>
+        </w:sdtContent>
+      </w:sdt>
+      <w:r>
+        <w:rPr>
+          <w:rFonts w:ascii="Times New Roman" w:eastAsia="MS Gothic" w:hAnsi="Times New Roman" w:cs="Times New Roman"/>
+          <w:sz w:val="24"/>
+          <w:szCs w:val="24"/>
+        </w:rPr>
+        <w:t xml:space="preserve"> Moylapota</w:t>
+      </w:r>
+    </w:p>
+    <w:p>
+      <w:pPr>
+        <w:pStyle w:val="ListParagraph"/>
+        <w:rPr>
+          <w:rFonts w:ascii="Times New Roman" w:eastAsia="MS Gothic" w:hAnsi="Times New Roman" w:cs="Times New Roman"/>
+          <w:sz w:val="24"/>
+          <w:szCs w:val="24"/>
+        </w:rPr>
+      </w:pPr>
+      <w:sdt>
+        <w:sdtPr>
+          <w:rPr>
+            <w:rFonts w:ascii="Times New Roman" w:eastAsia="MS Gothic" w:hAnsi="Times New Roman" w:cs="Times New Roman"/>
+            <w:sz w:val="24"/>
+            <w:szCs w:val="24"/>
+          </w:rPr>
+          <w:id w:val="1946421397"/>
+          <w14:checkbox>
+            <w14:checked w14:val="0"/>
+            <w14:checkedState w14:val="2612" w14:font="MS Gothic"/>
+            <w14:uncheckedState w14:val="2610" w14:font="MS Gothic"/>
+          </w14:checkbox>
+        </w:sdtPr>
+        <w:sdtEndPr/>
+        <w:sdtContent>
+          <w:r>
+            <w:rPr>
+              <w:rFonts w:ascii="MS Gothic" w:eastAsia="MS Gothic" w:hAnsi="MS Gothic" w:cs="Times New Roman" w:hint="eastAsia"/>
+              <w:sz w:val="24"/>
+              <w:szCs w:val="24"/>
+            </w:rPr>
+            <w:t>☐</w:t>
+          </w:r>
+        </w:sdtContent>
+      </w:sdt>
+      <w:r>
+        <w:rPr>
+          <w:rFonts w:ascii="Times New Roman" w:eastAsia="MS Gothic" w:hAnsi="Times New Roman" w:cs="Times New Roman"/>
+          <w:sz w:val="24"/>
+          <w:szCs w:val="24"/>
+        </w:rPr>
+        <w:t xml:space="preserve"> Arambag</w:t>
+      </w:r>
+    </w:p>
+    <w:p>
+      <w:pPr>
+        <w:pStyle w:val="ListParagraph"/>
+        <w:rPr>
+          <w:rFonts w:ascii="Times New Roman" w:eastAsia="MS Gothic" w:hAnsi="Times New Roman" w:cs="Times New Roman"/>
+          <w:sz w:val="24"/>
+          <w:szCs w:val="24"/>
+        </w:rPr>
+      </w:pPr>
+      <w:sdt>
+        <w:sdtPr>
+          <w:rPr>
+            <w:rFonts w:ascii="Times New Roman" w:eastAsia="MS Gothic" w:hAnsi="Times New Roman" w:cs="Times New Roman"/>
+            <w:sz w:val="24"/>
+            <w:szCs w:val="24"/>
+          </w:rPr>
+          <w:id w:val="-2084746221"/>
+          <w14:checkbox>
+            <w14:checked w14:val="0"/>
+            <w14:checkedState w14:val="2612" w14:font="MS Gothic"/>
+            <w14:uncheckedState w14:val="2610" w14:font="MS Gothic"/>
+          </w14:checkbox>
+        </w:sdtPr>
+        <w:sdtEndPr/>
+        <w:sdtContent>
+          <w:r>
+            <w:rPr>
+              <w:rFonts w:ascii="MS Gothic" w:eastAsia="MS Gothic" w:hAnsi="MS Gothic" w:cs="Times New Roman" w:hint="eastAsia"/>
+              <w:sz w:val="24"/>
+              <w:szCs w:val="24"/>
+            </w:rPr>
+            <w:t>☐</w:t>
+          </w:r>
+        </w:sdtContent>
+      </w:sdt>
+      <w:r>
+        <w:rPr>
+          <w:rFonts w:ascii="Times New Roman" w:eastAsia="MS Gothic" w:hAnsi="Times New Roman" w:cs="Times New Roman"/>
+          <w:sz w:val="24"/>
+          <w:szCs w:val="24"/>
+        </w:rPr>
+        <w:t xml:space="preserve"> Nirala</w:t>
+      </w:r>
+    </w:p>
+    <w:p>
+      <w:pPr>
+        <w:pStyle w:val="ListParagraph"/>
+        <w:rPr>
+          <w:rFonts w:ascii="Times New Roman" w:eastAsia="MS Gothic" w:hAnsi="Times New Roman" w:cs="Times New Roman"/>
+          <w:sz w:val="24"/>
+          <w:szCs w:val="24"/>
+        </w:rPr>
+      </w:pPr>
+      <w:sdt>
+        <w:sdtPr>
+          <w:rPr>
+            <w:rFonts w:ascii="Times New Roman" w:eastAsia="MS Gothic" w:hAnsi="Times New Roman" w:cs="Times New Roman"/>
+            <w:sz w:val="24"/>
+            <w:szCs w:val="24"/>
+          </w:rPr>
+          <w:id w:val="2039552473"/>
           <w14:checkbox>
             <w14:checked w14:val="0"/>
             <w14:checkedState w14:val="2612" w14:font="MS Gothic"/>
@@ -179,344 +456,8 @@
           <w:sz w:val="24"/>
           <w:szCs w:val="24"/>
         </w:rPr>
-        <w:t xml:space="preserve"> </w:t>
-      </w:r>
-      <w:proofErr w:type="spellStart"/>
-      <w:r>
-        <w:rPr>
-          <w:rFonts w:ascii="Times New Roman" w:eastAsia="MS Gothic" w:hAnsi="Times New Roman" w:cs="Times New Roman"/>
-          <w:sz w:val="24"/>
-          <w:szCs w:val="24"/>
-        </w:rPr>
-        <w:t>Rupsha</w:t>
-      </w:r>
-      <w:proofErr w:type="spellEnd"/>
-      <w:r>
-        <w:rPr>
-          <w:rFonts w:ascii="Times New Roman" w:eastAsia="MS Gothic" w:hAnsi="Times New Roman" w:cs="Times New Roman"/>
-          <w:sz w:val="24"/>
-          <w:szCs w:val="24"/>
-        </w:rPr>
-        <w:t xml:space="preserve">                                          </w:t>
-      </w:r>
-    </w:p>
-    <w:p>
-      <w:pPr>
-        <w:pStyle w:val="ListParagraph"/>
-        <w:rPr>
-          <w:rFonts w:ascii="Times New Roman" w:eastAsia="MS Gothic" w:hAnsi="Times New Roman" w:cs="Times New Roman"/>
-          <w:sz w:val="24"/>
-          <w:szCs w:val="24"/>
-        </w:rPr>
-      </w:pPr>
-      <w:sdt>
-        <w:sdtPr>
-          <w:rPr>
-            <w:rFonts w:ascii="MS Gothic" w:eastAsia="MS Gothic" w:hAnsi="MS Gothic" w:cs="Times New Roman"/>
-            <w:sz w:val="24"/>
-            <w:szCs w:val="24"/>
-          </w:rPr>
-          <w:id w:val="219567529"/>
-          <w14:checkbox>
-            <w14:checked w14:val="0"/>
-            <w14:checkedState w14:val="2612" w14:font="MS Gothic"/>
-            <w14:uncheckedState w14:val="2610" w14:font="MS Gothic"/>
-          </w14:checkbox>
-        </w:sdtPr>
-        <w:sdtContent>
-          <w:r>
-            <w:rPr>
-              <w:rFonts w:ascii="MS Gothic" w:eastAsia="MS Gothic" w:hAnsi="MS Gothic" w:cs="Times New Roman" w:hint="eastAsia"/>
-              <w:sz w:val="24"/>
-              <w:szCs w:val="24"/>
-            </w:rPr>
-            <w:t>☐</w:t>
-          </w:r>
-        </w:sdtContent>
-      </w:sdt>
-      <w:r>
-        <w:rPr>
-          <w:rFonts w:ascii="Times New Roman" w:eastAsia="MS Gothic" w:hAnsi="Times New Roman" w:cs="Times New Roman"/>
-          <w:sz w:val="24"/>
-          <w:szCs w:val="24"/>
-        </w:rPr>
-        <w:t xml:space="preserve"> </w:t>
-      </w:r>
-      <w:proofErr w:type="spellStart"/>
-      <w:r>
-        <w:rPr>
-          <w:rFonts w:ascii="Times New Roman" w:eastAsia="MS Gothic" w:hAnsi="Times New Roman" w:cs="Times New Roman"/>
-          <w:sz w:val="24"/>
-          <w:szCs w:val="24"/>
-        </w:rPr>
-        <w:t>Banargati</w:t>
-      </w:r>
-      <w:proofErr w:type="spellEnd"/>
-    </w:p>
-    <w:p>
-      <w:pPr>
-        <w:pStyle w:val="ListParagraph"/>
-        <w:rPr>
-          <w:rFonts w:ascii="Times New Roman" w:eastAsia="MS Gothic" w:hAnsi="Times New Roman" w:cs="Times New Roman"/>
-          <w:sz w:val="24"/>
-          <w:szCs w:val="24"/>
-        </w:rPr>
-      </w:pPr>
-      <w:sdt>
-        <w:sdtPr>
-          <w:rPr>
-            <w:rFonts w:ascii="Times New Roman" w:eastAsia="MS Gothic" w:hAnsi="Times New Roman" w:cs="Times New Roman"/>
-            <w:sz w:val="24"/>
-            <w:szCs w:val="24"/>
-          </w:rPr>
-          <w:id w:val="-1932571021"/>
-          <w14:checkbox>
-            <w14:checked w14:val="0"/>
-            <w14:checkedState w14:val="2612" w14:font="MS Gothic"/>
-            <w14:uncheckedState w14:val="2610" w14:font="MS Gothic"/>
-          </w14:checkbox>
-        </w:sdtPr>
-        <w:sdtContent>
-          <w:r>
-            <w:rPr>
-              <w:rFonts w:ascii="MS Gothic" w:eastAsia="MS Gothic" w:hAnsi="MS Gothic" w:cs="Times New Roman" w:hint="eastAsia"/>
-              <w:sz w:val="24"/>
-              <w:szCs w:val="24"/>
-            </w:rPr>
-            <w:t>☐</w:t>
-          </w:r>
-        </w:sdtContent>
-      </w:sdt>
-      <w:r>
-        <w:rPr>
-          <w:rFonts w:ascii="Times New Roman" w:eastAsia="MS Gothic" w:hAnsi="Times New Roman" w:cs="Times New Roman"/>
-          <w:sz w:val="24"/>
-          <w:szCs w:val="24"/>
-        </w:rPr>
-        <w:t xml:space="preserve"> </w:t>
-      </w:r>
-      <w:proofErr w:type="spellStart"/>
-      <w:r>
-        <w:rPr>
-          <w:rFonts w:ascii="Times New Roman" w:eastAsia="MS Gothic" w:hAnsi="Times New Roman" w:cs="Times New Roman"/>
-          <w:sz w:val="24"/>
-          <w:szCs w:val="24"/>
-        </w:rPr>
-        <w:t>Shonadanga</w:t>
-      </w:r>
-      <w:proofErr w:type="spellEnd"/>
-    </w:p>
-    <w:p>
-      <w:pPr>
-        <w:pStyle w:val="ListParagraph"/>
-        <w:rPr>
-          <w:rFonts w:ascii="Times New Roman" w:eastAsia="MS Gothic" w:hAnsi="Times New Roman" w:cs="Times New Roman"/>
-          <w:sz w:val="24"/>
-          <w:szCs w:val="24"/>
-        </w:rPr>
-      </w:pPr>
-      <w:sdt>
-        <w:sdtPr>
-          <w:rPr>
-            <w:rFonts w:ascii="Times New Roman" w:eastAsia="MS Gothic" w:hAnsi="Times New Roman" w:cs="Times New Roman"/>
-            <w:sz w:val="24"/>
-            <w:szCs w:val="24"/>
-          </w:rPr>
-          <w:id w:val="-232623886"/>
-          <w14:checkbox>
-            <w14:checked w14:val="0"/>
-            <w14:checkedState w14:val="2612" w14:font="MS Gothic"/>
-            <w14:uncheckedState w14:val="2610" w14:font="MS Gothic"/>
-          </w14:checkbox>
-        </w:sdtPr>
-        <w:sdtContent>
-          <w:r>
-            <w:rPr>
-              <w:rFonts w:ascii="MS Gothic" w:eastAsia="MS Gothic" w:hAnsi="MS Gothic" w:cs="Times New Roman" w:hint="eastAsia"/>
-              <w:sz w:val="24"/>
-              <w:szCs w:val="24"/>
-            </w:rPr>
-            <w:t>☐</w:t>
-          </w:r>
-        </w:sdtContent>
-      </w:sdt>
-      <w:r>
-        <w:rPr>
-          <w:rFonts w:ascii="Times New Roman" w:eastAsia="MS Gothic" w:hAnsi="Times New Roman" w:cs="Times New Roman"/>
-          <w:sz w:val="24"/>
-          <w:szCs w:val="24"/>
-        </w:rPr>
-        <w:t xml:space="preserve"> </w:t>
-      </w:r>
-      <w:proofErr w:type="spellStart"/>
-      <w:r>
-        <w:rPr>
-          <w:rFonts w:ascii="Times New Roman" w:eastAsia="MS Gothic" w:hAnsi="Times New Roman" w:cs="Times New Roman"/>
-          <w:sz w:val="24"/>
-          <w:szCs w:val="24"/>
-        </w:rPr>
-        <w:t>Boyra</w:t>
-      </w:r>
-      <w:proofErr w:type="spellEnd"/>
-    </w:p>
-    <w:p>
-      <w:pPr>
-        <w:pStyle w:val="ListParagraph"/>
-        <w:rPr>
-          <w:rFonts w:ascii="Times New Roman" w:eastAsia="MS Gothic" w:hAnsi="Times New Roman" w:cs="Times New Roman"/>
-          <w:sz w:val="24"/>
-          <w:szCs w:val="24"/>
-        </w:rPr>
-      </w:pPr>
-      <w:sdt>
-        <w:sdtPr>
-          <w:rPr>
-            <w:rFonts w:ascii="Times New Roman" w:eastAsia="MS Gothic" w:hAnsi="Times New Roman" w:cs="Times New Roman"/>
-            <w:sz w:val="24"/>
-            <w:szCs w:val="24"/>
-          </w:rPr>
-          <w:id w:val="1086350955"/>
-          <w14:checkbox>
-            <w14:checked w14:val="0"/>
-            <w14:checkedState w14:val="2612" w14:font="MS Gothic"/>
-            <w14:uncheckedState w14:val="2610" w14:font="MS Gothic"/>
-          </w14:checkbox>
-        </w:sdtPr>
-        <w:sdtContent>
-          <w:r>
-            <w:rPr>
-              <w:rFonts w:ascii="MS Gothic" w:eastAsia="MS Gothic" w:hAnsi="MS Gothic" w:cs="Times New Roman" w:hint="eastAsia"/>
-              <w:sz w:val="24"/>
-              <w:szCs w:val="24"/>
-            </w:rPr>
-            <w:t>☐</w:t>
-          </w:r>
-        </w:sdtContent>
-      </w:sdt>
-      <w:r>
-        <w:rPr>
-          <w:rFonts w:ascii="Times New Roman" w:eastAsia="MS Gothic" w:hAnsi="Times New Roman" w:cs="Times New Roman"/>
-          <w:sz w:val="24"/>
-          <w:szCs w:val="24"/>
-        </w:rPr>
-        <w:t xml:space="preserve"> </w:t>
-      </w:r>
-      <w:proofErr w:type="spellStart"/>
-      <w:r>
-        <w:rPr>
-          <w:rFonts w:ascii="Times New Roman" w:eastAsia="MS Gothic" w:hAnsi="Times New Roman" w:cs="Times New Roman"/>
-          <w:sz w:val="24"/>
-          <w:szCs w:val="24"/>
-        </w:rPr>
-        <w:t>Moylapota</w:t>
-      </w:r>
-      <w:proofErr w:type="spellEnd"/>
-    </w:p>
-    <w:p>
-      <w:pPr>
-        <w:pStyle w:val="ListParagraph"/>
-        <w:rPr>
-          <w:rFonts w:ascii="Times New Roman" w:eastAsia="MS Gothic" w:hAnsi="Times New Roman" w:cs="Times New Roman"/>
-          <w:sz w:val="24"/>
-          <w:szCs w:val="24"/>
-        </w:rPr>
-      </w:pPr>
-      <w:sdt>
-        <w:sdtPr>
-          <w:rPr>
-            <w:rFonts w:ascii="Times New Roman" w:eastAsia="MS Gothic" w:hAnsi="Times New Roman" w:cs="Times New Roman"/>
-            <w:sz w:val="24"/>
-            <w:szCs w:val="24"/>
-          </w:rPr>
-          <w:id w:val="1946421397"/>
-          <w14:checkbox>
-            <w14:checked w14:val="0"/>
-            <w14:checkedState w14:val="2612" w14:font="MS Gothic"/>
-            <w14:uncheckedState w14:val="2610" w14:font="MS Gothic"/>
-          </w14:checkbox>
-        </w:sdtPr>
-        <w:sdtContent>
-          <w:r>
-            <w:rPr>
-              <w:rFonts w:ascii="MS Gothic" w:eastAsia="MS Gothic" w:hAnsi="MS Gothic" w:cs="Times New Roman" w:hint="eastAsia"/>
-              <w:sz w:val="24"/>
-              <w:szCs w:val="24"/>
-            </w:rPr>
-            <w:t>☐</w:t>
-          </w:r>
-        </w:sdtContent>
-      </w:sdt>
-      <w:r>
-        <w:rPr>
-          <w:rFonts w:ascii="Times New Roman" w:eastAsia="MS Gothic" w:hAnsi="Times New Roman" w:cs="Times New Roman"/>
-          <w:sz w:val="24"/>
-          <w:szCs w:val="24"/>
-        </w:rPr>
-        <w:t xml:space="preserve"> </w:t>
-      </w:r>
-      <w:proofErr w:type="spellStart"/>
-      <w:r>
-        <w:rPr>
-          <w:rFonts w:ascii="Times New Roman" w:eastAsia="MS Gothic" w:hAnsi="Times New Roman" w:cs="Times New Roman"/>
-          <w:sz w:val="24"/>
-          <w:szCs w:val="24"/>
-        </w:rPr>
-        <w:t>Arambag</w:t>
-      </w:r>
-      <w:proofErr w:type="spellEnd"/>
-    </w:p>
-    <w:p>
-      <w:pPr>
-        <w:pStyle w:val="ListParagraph"/>
-        <w:rPr>
-          <w:rFonts w:ascii="Times New Roman" w:eastAsia="MS Gothic" w:hAnsi="Times New Roman" w:cs="Times New Roman"/>
-          <w:sz w:val="24"/>
-          <w:szCs w:val="24"/>
-        </w:rPr>
-      </w:pPr>
-      <w:sdt>
-        <w:sdtPr>
-          <w:rPr>
-            <w:rFonts w:ascii="Times New Roman" w:eastAsia="MS Gothic" w:hAnsi="Times New Roman" w:cs="Times New Roman"/>
-            <w:sz w:val="24"/>
-            <w:szCs w:val="24"/>
-          </w:rPr>
-          <w:id w:val="-2084746221"/>
-          <w14:checkbox>
-            <w14:checked w14:val="0"/>
-            <w14:checkedState w14:val="2612" w14:font="MS Gothic"/>
-            <w14:uncheckedState w14:val="2610" w14:font="MS Gothic"/>
-          </w14:checkbox>
-        </w:sdtPr>
-        <w:sdtContent>
-          <w:r>
-            <w:rPr>
-              <w:rFonts w:ascii="MS Gothic" w:eastAsia="MS Gothic" w:hAnsi="MS Gothic" w:cs="Times New Roman" w:hint="eastAsia"/>
-              <w:sz w:val="24"/>
-              <w:szCs w:val="24"/>
-            </w:rPr>
-            <w:t>☐</w:t>
-          </w:r>
-        </w:sdtContent>
-      </w:sdt>
-      <w:r>
-        <w:rPr>
-          <w:rFonts w:ascii="Times New Roman" w:eastAsia="MS Gothic" w:hAnsi="Times New Roman" w:cs="Times New Roman"/>
-          <w:sz w:val="24"/>
-          <w:szCs w:val="24"/>
-        </w:rPr>
-        <w:t xml:space="preserve"> </w:t>
-      </w:r>
-      <w:proofErr w:type="spellStart"/>
-      <w:r>
-        <w:rPr>
-          <w:rFonts w:ascii="Times New Roman" w:eastAsia="MS Gothic" w:hAnsi="Times New Roman" w:cs="Times New Roman"/>
-          <w:sz w:val="24"/>
-          <w:szCs w:val="24"/>
-        </w:rPr>
-        <w:t>Nirala</w:t>
-      </w:r>
-      <w:proofErr w:type="spellEnd"/>
+        <w:t xml:space="preserve"> Gollamari</w:t>
+      </w:r>
     </w:p>
     <w:p>
       <w:pPr>
@@ -541,6 +482,7 @@
             <w14:uncheckedState w14:val="2610" w14:font="MS Gothic"/>
           </w14:checkbox>
         </w:sdtPr>
+        <w:sdtEndPr/>
         <w:sdtContent>
           <w:r>
             <w:rPr>
@@ -874,25 +816,7 @@
           <w:sz w:val="24"/>
           <w:szCs w:val="24"/>
         </w:rPr>
-        <w:t xml:space="preserve"> </w:t>
-      </w:r>
-      <w:proofErr w:type="gramStart"/>
-      <w:r>
-        <w:rPr>
-          <w:rFonts w:ascii="Times New Roman" w:eastAsia="MS Gothic" w:hAnsi="Times New Roman" w:cs="Times New Roman"/>
-          <w:sz w:val="24"/>
-          <w:szCs w:val="24"/>
-        </w:rPr>
-        <w:t>Above</w:t>
-      </w:r>
-      <w:proofErr w:type="gramEnd"/>
-      <w:r>
-        <w:rPr>
-          <w:rFonts w:ascii="Times New Roman" w:eastAsia="MS Gothic" w:hAnsi="Times New Roman" w:cs="Times New Roman"/>
-          <w:sz w:val="24"/>
-          <w:szCs w:val="24"/>
-        </w:rPr>
-        <w:t xml:space="preserve"> all</w:t>
+        <w:t xml:space="preserve"> Above all</w:t>
       </w:r>
     </w:p>
     <w:p>
@@ -944,25 +868,7 @@
           <w:sz w:val="24"/>
           <w:szCs w:val="24"/>
         </w:rPr>
-        <w:t xml:space="preserve"> </w:t>
-      </w:r>
-      <w:proofErr w:type="gramStart"/>
-      <w:r>
-        <w:rPr>
-          <w:rFonts w:ascii="Times New Roman" w:eastAsia="MS Gothic" w:hAnsi="Times New Roman" w:cs="Times New Roman"/>
-          <w:sz w:val="24"/>
-          <w:szCs w:val="24"/>
-        </w:rPr>
-        <w:t>Other :</w:t>
-      </w:r>
-      <w:proofErr w:type="gramEnd"/>
-      <w:r>
-        <w:rPr>
-          <w:rFonts w:ascii="Times New Roman" w:eastAsia="MS Gothic" w:hAnsi="Times New Roman" w:cs="Times New Roman"/>
-          <w:sz w:val="24"/>
-          <w:szCs w:val="24"/>
-        </w:rPr>
-        <w:t xml:space="preserve"> ……………………</w:t>
+        <w:t xml:space="preserve"> Other : ……………………</w:t>
       </w:r>
     </w:p>
     <w:p>
@@ -1103,15 +1009,32 @@
           <w:sz w:val="24"/>
           <w:szCs w:val="24"/>
         </w:rPr>
-        <w:t xml:space="preserve">What were the </w:t>
-      </w:r>
-      <w:r>
-        <w:rPr>
-          <w:rFonts w:ascii="Times New Roman" w:eastAsia="MS Gothic" w:hAnsi="Times New Roman" w:cs="Times New Roman"/>
-          <w:sz w:val="24"/>
-          <w:szCs w:val="24"/>
-        </w:rPr>
-        <w:t xml:space="preserve">reasons for living </w:t>
+        <w:lastRenderedPageBreak/>
+        <w:t>If you change your present home, what will be</w:t>
+      </w:r>
+      <w:r>
+        <w:rPr>
+          <w:rFonts w:ascii="Times New Roman" w:eastAsia="MS Gothic" w:hAnsi="Times New Roman" w:cs="Times New Roman"/>
+          <w:sz w:val="24"/>
+          <w:szCs w:val="24"/>
+        </w:rPr>
+        <w:t xml:space="preserve"> the </w:t>
+      </w:r>
+      <w:r>
+        <w:rPr>
+          <w:rFonts w:ascii="Times New Roman" w:eastAsia="MS Gothic" w:hAnsi="Times New Roman" w:cs="Times New Roman"/>
+          <w:sz w:val="24"/>
+          <w:szCs w:val="24"/>
+        </w:rPr>
+        <w:t>reasons for lea</w:t>
+      </w:r>
+      <w:r>
+        <w:rPr>
+          <w:rFonts w:ascii="Times New Roman" w:eastAsia="MS Gothic" w:hAnsi="Times New Roman" w:cs="Times New Roman"/>
+          <w:sz w:val="24"/>
+          <w:szCs w:val="24"/>
+        </w:rPr>
+        <w:t xml:space="preserve">ving </w:t>
       </w:r>
       <w:r>
         <w:rPr>
@@ -1137,7 +1060,6 @@
           <w:sz w:val="24"/>
           <w:szCs w:val="24"/>
         </w:rPr>
-        <w:lastRenderedPageBreak/>
         <w:t>☐</w:t>
       </w:r>
       <w:r>
@@ -1258,25 +1180,7 @@
           <w:sz w:val="24"/>
           <w:szCs w:val="24"/>
         </w:rPr>
-        <w:t xml:space="preserve"> </w:t>
-      </w:r>
-      <w:proofErr w:type="gramStart"/>
-      <w:r>
-        <w:rPr>
-          <w:rFonts w:ascii="Times New Roman" w:eastAsia="MS Gothic" w:hAnsi="Times New Roman" w:cs="Times New Roman"/>
-          <w:sz w:val="24"/>
-          <w:szCs w:val="24"/>
-        </w:rPr>
-        <w:t>Above</w:t>
-      </w:r>
-      <w:proofErr w:type="gramEnd"/>
-      <w:r>
-        <w:rPr>
-          <w:rFonts w:ascii="Times New Roman" w:eastAsia="MS Gothic" w:hAnsi="Times New Roman" w:cs="Times New Roman"/>
-          <w:sz w:val="24"/>
-          <w:szCs w:val="24"/>
-        </w:rPr>
-        <w:t xml:space="preserve"> all</w:t>
+        <w:t xml:space="preserve"> Above all</w:t>
       </w:r>
     </w:p>
     <w:p>
@@ -1426,6 +1330,7 @@
             <w14:uncheckedState w14:val="2610" w14:font="MS Gothic"/>
           </w14:checkbox>
         </w:sdtPr>
+        <w:sdtEndPr/>
         <w:sdtContent>
           <w:r>
             <w:rPr>
@@ -1511,6 +1416,7 @@
             <w14:uncheckedState w14:val="2610" w14:font="MS Gothic"/>
           </w14:checkbox>
         </w:sdtPr>
+        <w:sdtEndPr/>
         <w:sdtContent>
           <w:r>
             <w:rPr>
@@ -1570,6 +1476,7 @@
             <w14:uncheckedState w14:val="2610" w14:font="MS Gothic"/>
           </w14:checkbox>
         </w:sdtPr>
+        <w:sdtEndPr/>
         <w:sdtContent>
           <w:r>
             <w:rPr>
@@ -1613,6 +1520,7 @@
             <w14:uncheckedState w14:val="2610" w14:font="MS Gothic"/>
           </w14:checkbox>
         </w:sdtPr>
+        <w:sdtEndPr/>
         <w:sdtContent>
           <w:r>
             <w:rPr>
@@ -1672,6 +1580,7 @@
             <w14:uncheckedState w14:val="2610" w14:font="MS Gothic"/>
           </w14:checkbox>
         </w:sdtPr>
+        <w:sdtEndPr/>
         <w:sdtContent>
           <w:r>
             <w:rPr>
@@ -1731,6 +1640,7 @@
             <w14:uncheckedState w14:val="2610" w14:font="MS Gothic"/>
           </w14:checkbox>
         </w:sdtPr>
+        <w:sdtEndPr/>
         <w:sdtContent>
           <w:r>
             <w:rPr>
@@ -1854,6 +1764,7 @@
             <w14:uncheckedState w14:val="2610" w14:font="MS Gothic"/>
           </w14:checkbox>
         </w:sdtPr>
+        <w:sdtEndPr/>
         <w:sdtContent>
           <w:r>
             <w:rPr>
@@ -1939,6 +1850,7 @@
             <w14:uncheckedState w14:val="2610" w14:font="MS Gothic"/>
           </w14:checkbox>
         </w:sdtPr>
+        <w:sdtEndPr/>
         <w:sdtContent>
           <w:r>
             <w:rPr>
@@ -1998,6 +1910,7 @@
             <w14:uncheckedState w14:val="2610" w14:font="MS Gothic"/>
           </w14:checkbox>
         </w:sdtPr>
+        <w:sdtEndPr/>
         <w:sdtContent>
           <w:r>
             <w:rPr>
@@ -2041,6 +1954,7 @@
             <w14:uncheckedState w14:val="2610" w14:font="MS Gothic"/>
           </w14:checkbox>
         </w:sdtPr>
+        <w:sdtEndPr/>
         <w:sdtContent>
           <w:r>
             <w:rPr>
@@ -2100,6 +2014,7 @@
             <w14:uncheckedState w14:val="2610" w14:font="MS Gothic"/>
           </w14:checkbox>
         </w:sdtPr>
+        <w:sdtEndPr/>
         <w:sdtContent>
           <w:r>
             <w:rPr>
@@ -2159,6 +2074,7 @@
             <w14:uncheckedState w14:val="2610" w14:font="MS Gothic"/>
           </w14:checkbox>
         </w:sdtPr>
+        <w:sdtEndPr/>
         <w:sdtContent>
           <w:r>
             <w:rPr>
@@ -2266,6 +2182,7 @@
             <w14:uncheckedState w14:val="2610" w14:font="MS Gothic"/>
           </w14:checkbox>
         </w:sdtPr>
+        <w:sdtEndPr/>
         <w:sdtContent>
           <w:r>
             <w:rPr>
@@ -2317,6 +2234,7 @@
             <w14:uncheckedState w14:val="2610" w14:font="MS Gothic"/>
           </w14:checkbox>
         </w:sdtPr>
+        <w:sdtEndPr/>
         <w:sdtContent>
           <w:r>
             <w:rPr>
@@ -2368,6 +2286,7 @@
             <w14:uncheckedState w14:val="2610" w14:font="MS Gothic"/>
           </w14:checkbox>
         </w:sdtPr>
+        <w:sdtEndPr/>
         <w:sdtContent>
           <w:r>
             <w:rPr>
@@ -2466,6 +2385,7 @@
           <w:sz w:val="24"/>
           <w:szCs w:val="24"/>
         </w:rPr>
+        <w:lastRenderedPageBreak/>
         <w:t xml:space="preserve"> </w:t>
       </w:r>
       <w:r>
@@ -2508,7 +2428,6 @@
           <w:sz w:val="24"/>
           <w:szCs w:val="24"/>
         </w:rPr>
-        <w:lastRenderedPageBreak/>
         <w:t>☐</w:t>
       </w:r>
       <w:r>
@@ -2643,7 +2562,7 @@
           <w:sz w:val="24"/>
           <w:szCs w:val="24"/>
         </w:rPr>
-        <w:t xml:space="preserve"> 0</w:t>
+        <w:t xml:space="preserve"> 1</w:t>
       </w:r>
     </w:p>
     <w:p>
@@ -2669,6 +2588,158 @@
           <w:sz w:val="24"/>
           <w:szCs w:val="24"/>
         </w:rPr>
+        <w:t xml:space="preserve"> 2</w:t>
+      </w:r>
+    </w:p>
+    <w:p>
+      <w:pPr>
+        <w:pStyle w:val="ListParagraph"/>
+        <w:rPr>
+          <w:rFonts w:ascii="Times New Roman" w:eastAsia="MS Gothic" w:hAnsi="Times New Roman" w:cs="Times New Roman"/>
+          <w:sz w:val="24"/>
+          <w:szCs w:val="24"/>
+        </w:rPr>
+      </w:pPr>
+      <w:r>
+        <w:rPr>
+          <w:rFonts w:ascii="Segoe UI Symbol" w:eastAsia="MS Gothic" w:hAnsi="Segoe UI Symbol" w:cs="Segoe UI Symbol"/>
+          <w:sz w:val="24"/>
+          <w:szCs w:val="24"/>
+        </w:rPr>
+        <w:t>☐</w:t>
+      </w:r>
+      <w:r>
+        <w:rPr>
+          <w:rFonts w:ascii="Times New Roman" w:eastAsia="MS Gothic" w:hAnsi="Times New Roman" w:cs="Times New Roman"/>
+          <w:sz w:val="24"/>
+          <w:szCs w:val="24"/>
+        </w:rPr>
+        <w:t xml:space="preserve"> 3</w:t>
+      </w:r>
+    </w:p>
+    <w:p>
+      <w:pPr>
+        <w:pStyle w:val="ListParagraph"/>
+        <w:rPr>
+          <w:rFonts w:ascii="Times New Roman" w:eastAsia="MS Gothic" w:hAnsi="Times New Roman" w:cs="Times New Roman"/>
+          <w:sz w:val="24"/>
+          <w:szCs w:val="24"/>
+        </w:rPr>
+      </w:pPr>
+      <w:r>
+        <w:rPr>
+          <w:rFonts w:ascii="Segoe UI Symbol" w:eastAsia="MS Gothic" w:hAnsi="Segoe UI Symbol" w:cs="Segoe UI Symbol"/>
+          <w:sz w:val="24"/>
+          <w:szCs w:val="24"/>
+        </w:rPr>
+        <w:t>☐</w:t>
+      </w:r>
+      <w:r>
+        <w:rPr>
+          <w:rFonts w:ascii="Times New Roman" w:eastAsia="MS Gothic" w:hAnsi="Times New Roman" w:cs="Times New Roman"/>
+          <w:sz w:val="24"/>
+          <w:szCs w:val="24"/>
+        </w:rPr>
+        <w:t xml:space="preserve"> 4</w:t>
+      </w:r>
+    </w:p>
+    <w:p>
+      <w:pPr>
+        <w:pStyle w:val="ListParagraph"/>
+        <w:rPr>
+          <w:rFonts w:ascii="Times New Roman" w:eastAsia="MS Gothic" w:hAnsi="Times New Roman" w:cs="Times New Roman"/>
+          <w:sz w:val="24"/>
+          <w:szCs w:val="24"/>
+        </w:rPr>
+      </w:pPr>
+      <w:r>
+        <w:rPr>
+          <w:rFonts w:ascii="Segoe UI Symbol" w:eastAsia="MS Gothic" w:hAnsi="Segoe UI Symbol" w:cs="Segoe UI Symbol"/>
+          <w:sz w:val="24"/>
+          <w:szCs w:val="24"/>
+        </w:rPr>
+        <w:t>☐</w:t>
+      </w:r>
+      <w:r>
+        <w:rPr>
+          <w:rFonts w:ascii="Times New Roman" w:eastAsia="MS Gothic" w:hAnsi="Times New Roman" w:cs="Times New Roman"/>
+          <w:sz w:val="24"/>
+          <w:szCs w:val="24"/>
+        </w:rPr>
+        <w:t xml:space="preserve"> 5</w:t>
+      </w:r>
+    </w:p>
+    <w:p>
+      <w:pPr>
+        <w:pStyle w:val="ListParagraph"/>
+        <w:rPr>
+          <w:rFonts w:ascii="Times New Roman" w:eastAsia="MS Gothic" w:hAnsi="Times New Roman" w:cs="Times New Roman"/>
+          <w:sz w:val="24"/>
+          <w:szCs w:val="24"/>
+        </w:rPr>
+      </w:pPr>
+    </w:p>
+    <w:p>
+      <w:pPr>
+        <w:pStyle w:val="ListParagraph"/>
+        <w:numPr>
+          <w:ilvl w:val="0"/>
+          <w:numId w:val="4"/>
+        </w:numPr>
+        <w:rPr>
+          <w:rFonts w:ascii="Times New Roman" w:eastAsia="MS Gothic" w:hAnsi="Times New Roman" w:cs="Times New Roman"/>
+          <w:sz w:val="24"/>
+          <w:szCs w:val="24"/>
+        </w:rPr>
+      </w:pPr>
+      <w:r>
+        <w:rPr>
+          <w:rFonts w:ascii="Times New Roman" w:eastAsia="MS Gothic" w:hAnsi="Times New Roman" w:cs="Times New Roman"/>
+          <w:sz w:val="24"/>
+          <w:szCs w:val="24"/>
+        </w:rPr>
+        <w:t>How do you rate</w:t>
+      </w:r>
+      <w:r>
+        <w:rPr>
+          <w:rFonts w:ascii="Times New Roman" w:eastAsia="MS Gothic" w:hAnsi="Times New Roman" w:cs="Times New Roman"/>
+          <w:sz w:val="24"/>
+          <w:szCs w:val="24"/>
+        </w:rPr>
+        <w:t xml:space="preserve"> the environment</w:t>
+      </w:r>
+      <w:r>
+        <w:rPr>
+          <w:rFonts w:ascii="Times New Roman" w:eastAsia="MS Gothic" w:hAnsi="Times New Roman" w:cs="Times New Roman"/>
+          <w:sz w:val="24"/>
+          <w:szCs w:val="24"/>
+        </w:rPr>
+        <w:t xml:space="preserve"> your present house?</w:t>
+      </w:r>
+    </w:p>
+    <w:p>
+      <w:pPr>
+        <w:pStyle w:val="ListParagraph"/>
+        <w:rPr>
+          <w:rFonts w:ascii="Times New Roman" w:eastAsia="MS Gothic" w:hAnsi="Times New Roman" w:cs="Times New Roman"/>
+          <w:sz w:val="24"/>
+          <w:szCs w:val="24"/>
+        </w:rPr>
+      </w:pPr>
+      <w:r>
+        <w:rPr>
+          <w:rFonts w:ascii="Segoe UI Symbol" w:eastAsia="MS Gothic" w:hAnsi="Segoe UI Symbol" w:cs="Segoe UI Symbol"/>
+          <w:sz w:val="24"/>
+          <w:szCs w:val="24"/>
+        </w:rPr>
+        <w:t>☐</w:t>
+      </w:r>
+      <w:r>
+        <w:rPr>
+          <w:rFonts w:ascii="Times New Roman" w:eastAsia="MS Gothic" w:hAnsi="Times New Roman" w:cs="Times New Roman"/>
+          <w:sz w:val="24"/>
+          <w:szCs w:val="24"/>
+        </w:rPr>
         <w:t xml:space="preserve"> 1</w:t>
       </w:r>
     </w:p>
@@ -2789,291 +2860,409 @@
     <w:p>
       <w:pPr>
         <w:pStyle w:val="ListParagraph"/>
-        <w:rPr>
-          <w:rFonts w:ascii="Times New Roman" w:eastAsia="MS Gothic" w:hAnsi="Times New Roman" w:cs="Times New Roman"/>
-          <w:sz w:val="24"/>
-          <w:szCs w:val="24"/>
-        </w:rPr>
-      </w:pPr>
-    </w:p>
-    <w:p>
-      <w:pPr>
-        <w:pStyle w:val="ListParagraph"/>
-        <w:rPr>
-          <w:rFonts w:ascii="Times New Roman" w:eastAsia="MS Gothic" w:hAnsi="Times New Roman" w:cs="Times New Roman"/>
-          <w:sz w:val="24"/>
-          <w:szCs w:val="24"/>
-        </w:rPr>
-      </w:pPr>
-    </w:p>
-    <w:p>
-      <w:pPr>
-        <w:pStyle w:val="ListParagraph"/>
-        <w:rPr>
-          <w:rFonts w:ascii="Times New Roman" w:eastAsia="MS Gothic" w:hAnsi="Times New Roman" w:cs="Times New Roman"/>
-          <w:sz w:val="24"/>
-          <w:szCs w:val="24"/>
-        </w:rPr>
-      </w:pPr>
-    </w:p>
-    <w:p>
-      <w:pPr>
-        <w:pStyle w:val="ListParagraph"/>
-        <w:rPr>
-          <w:rFonts w:ascii="Times New Roman" w:eastAsia="MS Gothic" w:hAnsi="Times New Roman" w:cs="Times New Roman"/>
-          <w:sz w:val="24"/>
-          <w:szCs w:val="24"/>
-        </w:rPr>
-      </w:pPr>
-    </w:p>
-    <w:p>
-      <w:pPr>
-        <w:rPr>
-          <w:rFonts w:ascii="Times New Roman" w:eastAsia="MS Gothic" w:hAnsi="Times New Roman" w:cs="Times New Roman"/>
-          <w:sz w:val="24"/>
-          <w:szCs w:val="24"/>
-        </w:rPr>
-      </w:pPr>
-    </w:p>
-    <w:p>
-      <w:pPr>
-        <w:pStyle w:val="ListParagraph"/>
-        <w:rPr>
-          <w:rFonts w:ascii="Times New Roman" w:eastAsia="MS Gothic" w:hAnsi="Times New Roman" w:cs="Times New Roman"/>
-          <w:sz w:val="24"/>
-          <w:szCs w:val="24"/>
-        </w:rPr>
-      </w:pPr>
-    </w:p>
-    <w:p>
-      <w:pPr>
-        <w:pStyle w:val="ListParagraph"/>
-        <w:rPr>
-          <w:rFonts w:ascii="Times New Roman" w:eastAsia="MS Gothic" w:hAnsi="Times New Roman" w:cs="Times New Roman"/>
-          <w:sz w:val="24"/>
-          <w:szCs w:val="24"/>
-        </w:rPr>
-      </w:pPr>
-    </w:p>
-    <w:p>
-      <w:pPr>
-        <w:pStyle w:val="ListParagraph"/>
-        <w:rPr>
-          <w:rFonts w:ascii="Times New Roman" w:eastAsia="MS Gothic" w:hAnsi="Times New Roman" w:cs="Times New Roman"/>
-          <w:sz w:val="24"/>
-          <w:szCs w:val="24"/>
-        </w:rPr>
-      </w:pPr>
-    </w:p>
-    <w:p>
-      <w:pPr>
-        <w:pStyle w:val="ListParagraph"/>
-        <w:rPr>
-          <w:rFonts w:ascii="Times New Roman" w:eastAsia="MS Gothic" w:hAnsi="Times New Roman" w:cs="Times New Roman"/>
-          <w:sz w:val="24"/>
-          <w:szCs w:val="24"/>
-        </w:rPr>
-      </w:pPr>
-    </w:p>
-    <w:p>
-      <w:pPr>
-        <w:pStyle w:val="ListParagraph"/>
-        <w:rPr>
-          <w:rFonts w:ascii="Times New Roman" w:eastAsia="MS Gothic" w:hAnsi="Times New Roman" w:cs="Times New Roman"/>
-          <w:sz w:val="24"/>
-          <w:szCs w:val="24"/>
-        </w:rPr>
-      </w:pPr>
-    </w:p>
-    <w:p>
-      <w:pPr>
-        <w:pStyle w:val="ListParagraph"/>
-        <w:rPr>
-          <w:rFonts w:ascii="Times New Roman" w:eastAsia="MS Gothic" w:hAnsi="Times New Roman" w:cs="Times New Roman"/>
-          <w:sz w:val="24"/>
-          <w:szCs w:val="24"/>
-        </w:rPr>
-      </w:pPr>
-    </w:p>
-    <w:p>
-      <w:pPr>
-        <w:pStyle w:val="ListParagraph"/>
-        <w:rPr>
-          <w:rFonts w:ascii="Times New Roman" w:eastAsia="MS Gothic" w:hAnsi="Times New Roman" w:cs="Times New Roman"/>
-          <w:sz w:val="24"/>
-          <w:szCs w:val="24"/>
-        </w:rPr>
-      </w:pPr>
-    </w:p>
-    <w:p>
-      <w:pPr>
-        <w:pStyle w:val="ListParagraph"/>
-        <w:rPr>
-          <w:rFonts w:ascii="Times New Roman" w:eastAsia="MS Gothic" w:hAnsi="Times New Roman" w:cs="Times New Roman"/>
-          <w:sz w:val="24"/>
-          <w:szCs w:val="24"/>
-        </w:rPr>
-      </w:pPr>
-    </w:p>
-    <w:p>
-      <w:pPr>
-        <w:pStyle w:val="ListParagraph"/>
-        <w:rPr>
-          <w:rFonts w:ascii="Times New Roman" w:eastAsia="MS Gothic" w:hAnsi="Times New Roman" w:cs="Times New Roman"/>
-          <w:sz w:val="24"/>
-          <w:szCs w:val="24"/>
-        </w:rPr>
-      </w:pPr>
-    </w:p>
-    <w:p>
-      <w:pPr>
-        <w:pStyle w:val="ListParagraph"/>
-        <w:rPr>
-          <w:rFonts w:ascii="Times New Roman" w:eastAsia="MS Gothic" w:hAnsi="Times New Roman" w:cs="Times New Roman"/>
-          <w:sz w:val="24"/>
-          <w:szCs w:val="24"/>
-        </w:rPr>
-      </w:pPr>
-    </w:p>
-    <w:p>
-      <w:pPr>
-        <w:pStyle w:val="ListParagraph"/>
-        <w:rPr>
-          <w:rFonts w:ascii="Times New Roman" w:eastAsia="MS Gothic" w:hAnsi="Times New Roman" w:cs="Times New Roman"/>
-          <w:sz w:val="24"/>
-          <w:szCs w:val="24"/>
-        </w:rPr>
-      </w:pPr>
-    </w:p>
-    <w:p>
-      <w:pPr>
-        <w:pStyle w:val="ListParagraph"/>
-        <w:rPr>
-          <w:rFonts w:ascii="Times New Roman" w:eastAsia="MS Gothic" w:hAnsi="Times New Roman" w:cs="Times New Roman"/>
-          <w:sz w:val="24"/>
-          <w:szCs w:val="24"/>
-        </w:rPr>
-      </w:pPr>
-    </w:p>
-    <w:p>
-      <w:pPr>
-        <w:pStyle w:val="ListParagraph"/>
-        <w:rPr>
-          <w:rFonts w:ascii="Times New Roman" w:eastAsia="MS Gothic" w:hAnsi="Times New Roman" w:cs="Times New Roman"/>
-          <w:sz w:val="24"/>
-          <w:szCs w:val="24"/>
-        </w:rPr>
-      </w:pPr>
-    </w:p>
-    <w:p>
-      <w:pPr>
-        <w:pStyle w:val="ListParagraph"/>
-        <w:rPr>
-          <w:rFonts w:ascii="Times New Roman" w:eastAsia="MS Gothic" w:hAnsi="Times New Roman" w:cs="Times New Roman"/>
-          <w:sz w:val="24"/>
-          <w:szCs w:val="24"/>
-        </w:rPr>
-      </w:pPr>
-    </w:p>
-    <w:p>
-      <w:pPr>
-        <w:pStyle w:val="ListParagraph"/>
-        <w:rPr>
-          <w:rFonts w:ascii="Times New Roman" w:eastAsia="MS Gothic" w:hAnsi="Times New Roman" w:cs="Times New Roman"/>
-          <w:sz w:val="24"/>
-          <w:szCs w:val="24"/>
-        </w:rPr>
-      </w:pPr>
-    </w:p>
-    <w:p>
-      <w:pPr>
-        <w:pStyle w:val="ListParagraph"/>
-        <w:rPr>
-          <w:rFonts w:ascii="Times New Roman" w:eastAsia="MS Gothic" w:hAnsi="Times New Roman" w:cs="Times New Roman"/>
-          <w:sz w:val="24"/>
-          <w:szCs w:val="24"/>
-        </w:rPr>
-      </w:pPr>
-    </w:p>
-    <w:p>
-      <w:pPr>
-        <w:pStyle w:val="ListParagraph"/>
-        <w:rPr>
-          <w:rFonts w:ascii="Times New Roman" w:eastAsia="MS Gothic" w:hAnsi="Times New Roman" w:cs="Times New Roman"/>
-          <w:sz w:val="24"/>
-          <w:szCs w:val="24"/>
-        </w:rPr>
-      </w:pPr>
-    </w:p>
-    <w:p>
-      <w:pPr>
-        <w:pStyle w:val="ListParagraph"/>
-        <w:rPr>
-          <w:rFonts w:ascii="Times New Roman" w:eastAsia="MS Gothic" w:hAnsi="Times New Roman" w:cs="Times New Roman"/>
-          <w:sz w:val="24"/>
-          <w:szCs w:val="24"/>
-        </w:rPr>
-      </w:pPr>
-    </w:p>
-    <w:p>
-      <w:pPr>
-        <w:pStyle w:val="ListParagraph"/>
-        <w:rPr>
-          <w:rFonts w:ascii="Times New Roman" w:eastAsia="MS Gothic" w:hAnsi="Times New Roman" w:cs="Times New Roman"/>
-          <w:sz w:val="24"/>
-          <w:szCs w:val="24"/>
-        </w:rPr>
-      </w:pPr>
-    </w:p>
-    <w:p>
-      <w:pPr>
-        <w:pStyle w:val="ListParagraph"/>
-        <w:rPr>
-          <w:rFonts w:ascii="Times New Roman" w:eastAsia="MS Gothic" w:hAnsi="Times New Roman" w:cs="Times New Roman"/>
-          <w:sz w:val="24"/>
-          <w:szCs w:val="24"/>
-        </w:rPr>
-      </w:pPr>
-    </w:p>
-    <w:p>
-      <w:pPr>
-        <w:pStyle w:val="ListParagraph"/>
-        <w:rPr>
-          <w:rFonts w:ascii="Times New Roman" w:eastAsia="MS Gothic" w:hAnsi="Times New Roman" w:cs="Times New Roman"/>
-          <w:sz w:val="24"/>
-          <w:szCs w:val="24"/>
-        </w:rPr>
-      </w:pPr>
-    </w:p>
-    <w:p>
-      <w:pPr>
-        <w:pStyle w:val="ListParagraph"/>
-        <w:rPr>
-          <w:rFonts w:ascii="Times New Roman" w:eastAsia="MS Gothic" w:hAnsi="Times New Roman" w:cs="Times New Roman"/>
-          <w:sz w:val="24"/>
-          <w:szCs w:val="24"/>
-        </w:rPr>
-      </w:pPr>
-    </w:p>
-    <w:p>
-      <w:pPr>
-        <w:pStyle w:val="ListParagraph"/>
-        <w:rPr>
-          <w:rFonts w:ascii="Times New Roman" w:eastAsia="MS Gothic" w:hAnsi="Times New Roman" w:cs="Times New Roman"/>
-          <w:sz w:val="24"/>
-          <w:szCs w:val="24"/>
-        </w:rPr>
-      </w:pPr>
-    </w:p>
-    <w:p>
-      <w:pPr>
-        <w:pStyle w:val="ListParagraph"/>
-        <w:rPr>
-          <w:rFonts w:ascii="Times New Roman" w:eastAsia="MS Gothic" w:hAnsi="Times New Roman" w:cs="Times New Roman"/>
-          <w:sz w:val="24"/>
-          <w:szCs w:val="24"/>
-        </w:rPr>
-      </w:pPr>
+        <w:numPr>
+          <w:ilvl w:val="0"/>
+          <w:numId w:val="4"/>
+        </w:numPr>
+        <w:rPr>
+          <w:rFonts w:ascii="Times New Roman" w:eastAsia="MS Gothic" w:hAnsi="Times New Roman" w:cs="Times New Roman"/>
+          <w:sz w:val="24"/>
+          <w:szCs w:val="24"/>
+        </w:rPr>
+      </w:pPr>
+      <w:r>
+        <w:rPr>
+          <w:rFonts w:ascii="Times New Roman" w:eastAsia="MS Gothic" w:hAnsi="Times New Roman" w:cs="Times New Roman"/>
+          <w:sz w:val="24"/>
+          <w:szCs w:val="24"/>
+        </w:rPr>
+        <w:t>How do you rate</w:t>
+      </w:r>
+      <w:r>
+        <w:rPr>
+          <w:rFonts w:ascii="Times New Roman" w:eastAsia="MS Gothic" w:hAnsi="Times New Roman" w:cs="Times New Roman"/>
+          <w:sz w:val="24"/>
+          <w:szCs w:val="24"/>
+        </w:rPr>
+        <w:t xml:space="preserve"> the rent of</w:t>
+      </w:r>
+      <w:r>
+        <w:rPr>
+          <w:rFonts w:ascii="Times New Roman" w:eastAsia="MS Gothic" w:hAnsi="Times New Roman" w:cs="Times New Roman"/>
+          <w:sz w:val="24"/>
+          <w:szCs w:val="24"/>
+        </w:rPr>
+        <w:t xml:space="preserve"> your present house?</w:t>
+      </w:r>
+    </w:p>
+    <w:p>
+      <w:pPr>
+        <w:pStyle w:val="ListParagraph"/>
+        <w:rPr>
+          <w:rFonts w:ascii="Times New Roman" w:eastAsia="MS Gothic" w:hAnsi="Times New Roman" w:cs="Times New Roman"/>
+          <w:sz w:val="24"/>
+          <w:szCs w:val="24"/>
+        </w:rPr>
+      </w:pPr>
+      <w:r>
+        <w:rPr>
+          <w:rFonts w:ascii="Segoe UI Symbol" w:eastAsia="MS Gothic" w:hAnsi="Segoe UI Symbol" w:cs="Segoe UI Symbol"/>
+          <w:sz w:val="24"/>
+          <w:szCs w:val="24"/>
+        </w:rPr>
+        <w:t>☐</w:t>
+      </w:r>
+      <w:r>
+        <w:rPr>
+          <w:rFonts w:ascii="Times New Roman" w:eastAsia="MS Gothic" w:hAnsi="Times New Roman" w:cs="Times New Roman"/>
+          <w:sz w:val="24"/>
+          <w:szCs w:val="24"/>
+        </w:rPr>
+        <w:t xml:space="preserve"> 1</w:t>
+      </w:r>
+    </w:p>
+    <w:p>
+      <w:pPr>
+        <w:pStyle w:val="ListParagraph"/>
+        <w:rPr>
+          <w:rFonts w:ascii="Times New Roman" w:eastAsia="MS Gothic" w:hAnsi="Times New Roman" w:cs="Times New Roman"/>
+          <w:sz w:val="24"/>
+          <w:szCs w:val="24"/>
+        </w:rPr>
+      </w:pPr>
+      <w:r>
+        <w:rPr>
+          <w:rFonts w:ascii="Segoe UI Symbol" w:eastAsia="MS Gothic" w:hAnsi="Segoe UI Symbol" w:cs="Segoe UI Symbol"/>
+          <w:sz w:val="24"/>
+          <w:szCs w:val="24"/>
+        </w:rPr>
+        <w:t>☐</w:t>
+      </w:r>
+      <w:r>
+        <w:rPr>
+          <w:rFonts w:ascii="Times New Roman" w:eastAsia="MS Gothic" w:hAnsi="Times New Roman" w:cs="Times New Roman"/>
+          <w:sz w:val="24"/>
+          <w:szCs w:val="24"/>
+        </w:rPr>
+        <w:t xml:space="preserve"> 2</w:t>
+      </w:r>
+    </w:p>
+    <w:p>
+      <w:pPr>
+        <w:pStyle w:val="ListParagraph"/>
+        <w:rPr>
+          <w:rFonts w:ascii="Times New Roman" w:eastAsia="MS Gothic" w:hAnsi="Times New Roman" w:cs="Times New Roman"/>
+          <w:sz w:val="24"/>
+          <w:szCs w:val="24"/>
+        </w:rPr>
+      </w:pPr>
+      <w:r>
+        <w:rPr>
+          <w:rFonts w:ascii="Segoe UI Symbol" w:eastAsia="MS Gothic" w:hAnsi="Segoe UI Symbol" w:cs="Segoe UI Symbol"/>
+          <w:sz w:val="24"/>
+          <w:szCs w:val="24"/>
+        </w:rPr>
+        <w:t>☐</w:t>
+      </w:r>
+      <w:r>
+        <w:rPr>
+          <w:rFonts w:ascii="Times New Roman" w:eastAsia="MS Gothic" w:hAnsi="Times New Roman" w:cs="Times New Roman"/>
+          <w:sz w:val="24"/>
+          <w:szCs w:val="24"/>
+        </w:rPr>
+        <w:t xml:space="preserve"> 3</w:t>
+      </w:r>
+    </w:p>
+    <w:p>
+      <w:pPr>
+        <w:pStyle w:val="ListParagraph"/>
+        <w:rPr>
+          <w:rFonts w:ascii="Times New Roman" w:eastAsia="MS Gothic" w:hAnsi="Times New Roman" w:cs="Times New Roman"/>
+          <w:sz w:val="24"/>
+          <w:szCs w:val="24"/>
+        </w:rPr>
+      </w:pPr>
+      <w:r>
+        <w:rPr>
+          <w:rFonts w:ascii="Segoe UI Symbol" w:eastAsia="MS Gothic" w:hAnsi="Segoe UI Symbol" w:cs="Segoe UI Symbol"/>
+          <w:sz w:val="24"/>
+          <w:szCs w:val="24"/>
+        </w:rPr>
+        <w:t>☐</w:t>
+      </w:r>
+      <w:r>
+        <w:rPr>
+          <w:rFonts w:ascii="Times New Roman" w:eastAsia="MS Gothic" w:hAnsi="Times New Roman" w:cs="Times New Roman"/>
+          <w:sz w:val="24"/>
+          <w:szCs w:val="24"/>
+        </w:rPr>
+        <w:t xml:space="preserve"> 4</w:t>
+      </w:r>
+    </w:p>
+    <w:p>
+      <w:pPr>
+        <w:pStyle w:val="ListParagraph"/>
+        <w:rPr>
+          <w:rFonts w:ascii="Times New Roman" w:eastAsia="MS Gothic" w:hAnsi="Times New Roman" w:cs="Times New Roman"/>
+          <w:sz w:val="24"/>
+          <w:szCs w:val="24"/>
+        </w:rPr>
+      </w:pPr>
+      <w:r>
+        <w:rPr>
+          <w:rFonts w:ascii="Segoe UI Symbol" w:eastAsia="MS Gothic" w:hAnsi="Segoe UI Symbol" w:cs="Segoe UI Symbol"/>
+          <w:sz w:val="24"/>
+          <w:szCs w:val="24"/>
+        </w:rPr>
+        <w:t>☐</w:t>
+      </w:r>
+      <w:r>
+        <w:rPr>
+          <w:rFonts w:ascii="Times New Roman" w:eastAsia="MS Gothic" w:hAnsi="Times New Roman" w:cs="Times New Roman"/>
+          <w:sz w:val="24"/>
+          <w:szCs w:val="24"/>
+        </w:rPr>
+        <w:t xml:space="preserve"> 5</w:t>
+      </w:r>
+    </w:p>
+    <w:p>
+      <w:pPr>
+        <w:pStyle w:val="ListParagraph"/>
+        <w:rPr>
+          <w:rFonts w:ascii="Times New Roman" w:eastAsia="MS Gothic" w:hAnsi="Times New Roman" w:cs="Times New Roman"/>
+          <w:sz w:val="24"/>
+          <w:szCs w:val="24"/>
+        </w:rPr>
+      </w:pPr>
+    </w:p>
+    <w:p>
+      <w:pPr>
+        <w:pStyle w:val="ListParagraph"/>
+        <w:numPr>
+          <w:ilvl w:val="0"/>
+          <w:numId w:val="4"/>
+        </w:numPr>
+        <w:rPr>
+          <w:rFonts w:ascii="Times New Roman" w:eastAsia="MS Gothic" w:hAnsi="Times New Roman" w:cs="Times New Roman"/>
+          <w:sz w:val="24"/>
+          <w:szCs w:val="24"/>
+        </w:rPr>
+      </w:pPr>
+      <w:r>
+        <w:rPr>
+          <w:rFonts w:ascii="Times New Roman" w:eastAsia="MS Gothic" w:hAnsi="Times New Roman" w:cs="Times New Roman"/>
+          <w:sz w:val="24"/>
+          <w:szCs w:val="24"/>
+        </w:rPr>
+        <w:t>How do you rate</w:t>
+      </w:r>
+      <w:r>
+        <w:rPr>
+          <w:rFonts w:ascii="Times New Roman" w:eastAsia="MS Gothic" w:hAnsi="Times New Roman" w:cs="Times New Roman"/>
+          <w:sz w:val="24"/>
+          <w:szCs w:val="24"/>
+        </w:rPr>
+        <w:t xml:space="preserve"> the neighborhood of</w:t>
+      </w:r>
+      <w:r>
+        <w:rPr>
+          <w:rFonts w:ascii="Times New Roman" w:eastAsia="MS Gothic" w:hAnsi="Times New Roman" w:cs="Times New Roman"/>
+          <w:sz w:val="24"/>
+          <w:szCs w:val="24"/>
+        </w:rPr>
+        <w:t xml:space="preserve"> your present house?</w:t>
+      </w:r>
+    </w:p>
+    <w:p>
+      <w:pPr>
+        <w:pStyle w:val="ListParagraph"/>
+        <w:rPr>
+          <w:rFonts w:ascii="Times New Roman" w:eastAsia="MS Gothic" w:hAnsi="Times New Roman" w:cs="Times New Roman"/>
+          <w:sz w:val="24"/>
+          <w:szCs w:val="24"/>
+        </w:rPr>
+      </w:pPr>
+      <w:r>
+        <w:rPr>
+          <w:rFonts w:ascii="Segoe UI Symbol" w:eastAsia="MS Gothic" w:hAnsi="Segoe UI Symbol" w:cs="Segoe UI Symbol"/>
+          <w:sz w:val="24"/>
+          <w:szCs w:val="24"/>
+        </w:rPr>
+        <w:t>☐</w:t>
+      </w:r>
+      <w:r>
+        <w:rPr>
+          <w:rFonts w:ascii="Times New Roman" w:eastAsia="MS Gothic" w:hAnsi="Times New Roman" w:cs="Times New Roman"/>
+          <w:sz w:val="24"/>
+          <w:szCs w:val="24"/>
+        </w:rPr>
+        <w:t xml:space="preserve"> 1</w:t>
+      </w:r>
+    </w:p>
+    <w:p>
+      <w:pPr>
+        <w:pStyle w:val="ListParagraph"/>
+        <w:rPr>
+          <w:rFonts w:ascii="Times New Roman" w:eastAsia="MS Gothic" w:hAnsi="Times New Roman" w:cs="Times New Roman"/>
+          <w:sz w:val="24"/>
+          <w:szCs w:val="24"/>
+        </w:rPr>
+      </w:pPr>
+      <w:r>
+        <w:rPr>
+          <w:rFonts w:ascii="Segoe UI Symbol" w:eastAsia="MS Gothic" w:hAnsi="Segoe UI Symbol" w:cs="Segoe UI Symbol"/>
+          <w:sz w:val="24"/>
+          <w:szCs w:val="24"/>
+        </w:rPr>
+        <w:t>☐</w:t>
+      </w:r>
+      <w:r>
+        <w:rPr>
+          <w:rFonts w:ascii="Times New Roman" w:eastAsia="MS Gothic" w:hAnsi="Times New Roman" w:cs="Times New Roman"/>
+          <w:sz w:val="24"/>
+          <w:szCs w:val="24"/>
+        </w:rPr>
+        <w:t xml:space="preserve"> 2</w:t>
+      </w:r>
+    </w:p>
+    <w:p>
+      <w:pPr>
+        <w:pStyle w:val="ListParagraph"/>
+        <w:rPr>
+          <w:rFonts w:ascii="Times New Roman" w:eastAsia="MS Gothic" w:hAnsi="Times New Roman" w:cs="Times New Roman"/>
+          <w:sz w:val="24"/>
+          <w:szCs w:val="24"/>
+        </w:rPr>
+      </w:pPr>
+      <w:r>
+        <w:rPr>
+          <w:rFonts w:ascii="Segoe UI Symbol" w:eastAsia="MS Gothic" w:hAnsi="Segoe UI Symbol" w:cs="Segoe UI Symbol"/>
+          <w:sz w:val="24"/>
+          <w:szCs w:val="24"/>
+        </w:rPr>
+        <w:t>☐</w:t>
+      </w:r>
+      <w:r>
+        <w:rPr>
+          <w:rFonts w:ascii="Times New Roman" w:eastAsia="MS Gothic" w:hAnsi="Times New Roman" w:cs="Times New Roman"/>
+          <w:sz w:val="24"/>
+          <w:szCs w:val="24"/>
+        </w:rPr>
+        <w:t xml:space="preserve"> 3</w:t>
+      </w:r>
+    </w:p>
+    <w:p>
+      <w:pPr>
+        <w:pStyle w:val="ListParagraph"/>
+        <w:rPr>
+          <w:rFonts w:ascii="Times New Roman" w:eastAsia="MS Gothic" w:hAnsi="Times New Roman" w:cs="Times New Roman"/>
+          <w:sz w:val="24"/>
+          <w:szCs w:val="24"/>
+        </w:rPr>
+      </w:pPr>
+      <w:r>
+        <w:rPr>
+          <w:rFonts w:ascii="Segoe UI Symbol" w:eastAsia="MS Gothic" w:hAnsi="Segoe UI Symbol" w:cs="Segoe UI Symbol"/>
+          <w:sz w:val="24"/>
+          <w:szCs w:val="24"/>
+        </w:rPr>
+        <w:t>☐</w:t>
+      </w:r>
+      <w:r>
+        <w:rPr>
+          <w:rFonts w:ascii="Times New Roman" w:eastAsia="MS Gothic" w:hAnsi="Times New Roman" w:cs="Times New Roman"/>
+          <w:sz w:val="24"/>
+          <w:szCs w:val="24"/>
+        </w:rPr>
+        <w:t xml:space="preserve"> 4</w:t>
+      </w:r>
+    </w:p>
+    <w:p>
+      <w:pPr>
+        <w:pStyle w:val="ListParagraph"/>
+        <w:rPr>
+          <w:rFonts w:ascii="Times New Roman" w:eastAsia="MS Gothic" w:hAnsi="Times New Roman" w:cs="Times New Roman"/>
+          <w:sz w:val="24"/>
+          <w:szCs w:val="24"/>
+        </w:rPr>
+      </w:pPr>
+      <w:r>
+        <w:rPr>
+          <w:rFonts w:ascii="Segoe UI Symbol" w:eastAsia="MS Gothic" w:hAnsi="Segoe UI Symbol" w:cs="Segoe UI Symbol"/>
+          <w:sz w:val="24"/>
+          <w:szCs w:val="24"/>
+        </w:rPr>
+        <w:t>☐</w:t>
+      </w:r>
+      <w:r>
+        <w:rPr>
+          <w:rFonts w:ascii="Times New Roman" w:eastAsia="MS Gothic" w:hAnsi="Times New Roman" w:cs="Times New Roman"/>
+          <w:sz w:val="24"/>
+          <w:szCs w:val="24"/>
+        </w:rPr>
+        <w:t xml:space="preserve"> 5</w:t>
+      </w:r>
+    </w:p>
+    <w:p>
+      <w:pPr>
+        <w:pStyle w:val="ListParagraph"/>
+        <w:rPr>
+          <w:rFonts w:ascii="Times New Roman" w:eastAsia="MS Gothic" w:hAnsi="Times New Roman" w:cs="Times New Roman"/>
+          <w:sz w:val="24"/>
+          <w:szCs w:val="24"/>
+        </w:rPr>
+      </w:pPr>
+    </w:p>
+    <w:p>
+      <w:pPr>
+        <w:pStyle w:val="ListParagraph"/>
+        <w:rPr>
+          <w:rFonts w:ascii="Times New Roman" w:eastAsia="MS Gothic" w:hAnsi="Times New Roman" w:cs="Times New Roman"/>
+          <w:sz w:val="24"/>
+          <w:szCs w:val="24"/>
+        </w:rPr>
+      </w:pPr>
+    </w:p>
+    <w:p>
+      <w:pPr>
+        <w:pStyle w:val="ListParagraph"/>
+        <w:rPr>
+          <w:rFonts w:ascii="Times New Roman" w:eastAsia="MS Gothic" w:hAnsi="Times New Roman" w:cs="Times New Roman"/>
+          <w:sz w:val="24"/>
+          <w:szCs w:val="24"/>
+        </w:rPr>
+      </w:pPr>
+    </w:p>
+    <w:p>
+      <w:pPr>
+        <w:pStyle w:val="ListParagraph"/>
+        <w:rPr>
+          <w:rFonts w:ascii="Times New Roman" w:eastAsia="MS Gothic" w:hAnsi="Times New Roman" w:cs="Times New Roman"/>
+          <w:sz w:val="24"/>
+          <w:szCs w:val="24"/>
+        </w:rPr>
+      </w:pPr>
+    </w:p>
+    <w:p>
+      <w:pPr>
+        <w:pStyle w:val="ListParagraph"/>
+        <w:rPr>
+          <w:rFonts w:ascii="Times New Roman" w:eastAsia="MS Gothic" w:hAnsi="Times New Roman" w:cs="Times New Roman"/>
+          <w:sz w:val="24"/>
+          <w:szCs w:val="24"/>
+        </w:rPr>
+      </w:pPr>
+    </w:p>
+    <w:p>
+      <w:pPr>
+        <w:rPr>
+          <w:rFonts w:ascii="Times New Roman" w:eastAsia="MS Gothic" w:hAnsi="Times New Roman" w:cs="Times New Roman"/>
+          <w:sz w:val="24"/>
+          <w:szCs w:val="24"/>
+        </w:rPr>
+      </w:pPr>
+      <w:bookmarkStart w:id="0" w:name="_GoBack"/>
+      <w:bookmarkEnd w:id="0"/>
     </w:p>
     <w:p>
       <w:pPr>
@@ -3172,6 +3361,7 @@
             <w14:uncheckedState w14:val="2610" w14:font="MS Gothic"/>
           </w14:checkbox>
         </w:sdtPr>
+        <w:sdtEndPr/>
         <w:sdtContent>
           <w:r>
             <w:rPr>
@@ -3215,6 +3405,7 @@
             <w14:uncheckedState w14:val="2610" w14:font="MS Gothic"/>
           </w14:checkbox>
         </w:sdtPr>
+        <w:sdtEndPr/>
         <w:sdtContent>
           <w:r>
             <w:rPr>
@@ -3258,6 +3449,7 @@
             <w14:uncheckedState w14:val="2610" w14:font="MS Gothic"/>
           </w14:checkbox>
         </w:sdtPr>
+        <w:sdtEndPr/>
         <w:sdtContent>
           <w:r>
             <w:rPr>
@@ -3301,6 +3493,7 @@
             <w14:uncheckedState w14:val="2610" w14:font="MS Gothic"/>
           </w14:checkbox>
         </w:sdtPr>
+        <w:sdtEndPr/>
         <w:sdtContent>
           <w:r>
             <w:rPr>
@@ -3344,6 +3537,7 @@
             <w14:uncheckedState w14:val="2610" w14:font="MS Gothic"/>
           </w14:checkbox>
         </w:sdtPr>
+        <w:sdtEndPr/>
         <w:sdtContent>
           <w:r>
             <w:rPr>
@@ -3419,6 +3613,7 @@
             <w14:uncheckedState w14:val="2610" w14:font="MS Gothic"/>
           </w14:checkbox>
         </w:sdtPr>
+        <w:sdtEndPr/>
         <w:sdtContent>
           <w:r>
             <w:rPr>
@@ -3462,6 +3657,7 @@
             <w14:uncheckedState w14:val="2610" w14:font="MS Gothic"/>
           </w14:checkbox>
         </w:sdtPr>
+        <w:sdtEndPr/>
         <w:sdtContent>
           <w:r>
             <w:rPr>
@@ -3505,6 +3701,7 @@
             <w14:uncheckedState w14:val="2610" w14:font="MS Gothic"/>
           </w14:checkbox>
         </w:sdtPr>
+        <w:sdtEndPr/>
         <w:sdtContent>
           <w:r>
             <w:rPr>
@@ -3548,6 +3745,7 @@
             <w14:uncheckedState w14:val="2610" w14:font="MS Gothic"/>
           </w14:checkbox>
         </w:sdtPr>
+        <w:sdtEndPr/>
         <w:sdtContent>
           <w:r>
             <w:rPr>
@@ -3591,6 +3789,7 @@
             <w14:uncheckedState w14:val="2610" w14:font="MS Gothic"/>
           </w14:checkbox>
         </w:sdtPr>
+        <w:sdtEndPr/>
         <w:sdtContent>
           <w:r>
             <w:rPr>
@@ -3684,6 +3883,7 @@
             <w14:uncheckedState w14:val="2610" w14:font="MS Gothic"/>
           </w14:checkbox>
         </w:sdtPr>
+        <w:sdtEndPr/>
         <w:sdtContent>
           <w:r>
             <w:rPr>
@@ -3727,6 +3927,7 @@
             <w14:uncheckedState w14:val="2610" w14:font="MS Gothic"/>
           </w14:checkbox>
         </w:sdtPr>
+        <w:sdtEndPr/>
         <w:sdtContent>
           <w:r>
             <w:rPr>
@@ -3770,6 +3971,7 @@
             <w14:uncheckedState w14:val="2610" w14:font="MS Gothic"/>
           </w14:checkbox>
         </w:sdtPr>
+        <w:sdtEndPr/>
         <w:sdtContent>
           <w:r>
             <w:rPr>
@@ -3813,6 +4015,7 @@
             <w14:uncheckedState w14:val="2610" w14:font="MS Gothic"/>
           </w14:checkbox>
         </w:sdtPr>
+        <w:sdtEndPr/>
         <w:sdtContent>
           <w:r>
             <w:rPr>
@@ -3856,6 +4059,7 @@
             <w14:uncheckedState w14:val="2610" w14:font="MS Gothic"/>
           </w14:checkbox>
         </w:sdtPr>
+        <w:sdtEndPr/>
         <w:sdtContent>
           <w:r>
             <w:rPr>
@@ -3935,6 +4139,7 @@
             <w14:uncheckedState w14:val="2610" w14:font="MS Gothic"/>
           </w14:checkbox>
         </w:sdtPr>
+        <w:sdtEndPr/>
         <w:sdtContent>
           <w:r>
             <w:rPr>
@@ -3978,6 +4183,7 @@
             <w14:uncheckedState w14:val="2610" w14:font="MS Gothic"/>
           </w14:checkbox>
         </w:sdtPr>
+        <w:sdtEndPr/>
         <w:sdtContent>
           <w:r>
             <w:rPr>
@@ -4021,6 +4227,7 @@
             <w14:uncheckedState w14:val="2610" w14:font="MS Gothic"/>
           </w14:checkbox>
         </w:sdtPr>
+        <w:sdtEndPr/>
         <w:sdtContent>
           <w:r>
             <w:rPr>
@@ -4064,6 +4271,7 @@
             <w14:uncheckedState w14:val="2610" w14:font="MS Gothic"/>
           </w14:checkbox>
         </w:sdtPr>
+        <w:sdtEndPr/>
         <w:sdtContent>
           <w:r>
             <w:rPr>
@@ -4139,6 +4347,7 @@
             <w14:uncheckedState w14:val="2610" w14:font="MS Gothic"/>
           </w14:checkbox>
         </w:sdtPr>
+        <w:sdtEndPr/>
         <w:sdtContent>
           <w:r>
             <w:rPr>
@@ -4182,6 +4391,7 @@
             <w14:uncheckedState w14:val="2610" w14:font="MS Gothic"/>
           </w14:checkbox>
         </w:sdtPr>
+        <w:sdtEndPr/>
         <w:sdtContent>
           <w:r>
             <w:rPr>
@@ -4225,6 +4435,7 @@
             <w14:uncheckedState w14:val="2610" w14:font="MS Gothic"/>
           </w14:checkbox>
         </w:sdtPr>
+        <w:sdtEndPr/>
         <w:sdtContent>
           <w:r>
             <w:rPr>
@@ -4268,6 +4479,7 @@
             <w14:uncheckedState w14:val="2610" w14:font="MS Gothic"/>
           </w14:checkbox>
         </w:sdtPr>
+        <w:sdtEndPr/>
         <w:sdtContent>
           <w:r>
             <w:rPr>
@@ -4343,6 +4555,7 @@
             <w14:uncheckedState w14:val="2610" w14:font="MS Gothic"/>
           </w14:checkbox>
         </w:sdtPr>
+        <w:sdtEndPr/>
         <w:sdtContent>
           <w:r>
             <w:rPr>
@@ -4386,6 +4599,7 @@
             <w14:uncheckedState w14:val="2610" w14:font="MS Gothic"/>
           </w14:checkbox>
         </w:sdtPr>
+        <w:sdtEndPr/>
         <w:sdtContent>
           <w:r>
             <w:rPr>
@@ -4429,6 +4643,7 @@
             <w14:uncheckedState w14:val="2610" w14:font="MS Gothic"/>
           </w14:checkbox>
         </w:sdtPr>
+        <w:sdtEndPr/>
         <w:sdtContent>
           <w:r>
             <w:rPr>
@@ -4472,6 +4687,7 @@
             <w14:uncheckedState w14:val="2610" w14:font="MS Gothic"/>
           </w14:checkbox>
         </w:sdtPr>
+        <w:sdtEndPr/>
         <w:sdtContent>
           <w:r>
             <w:rPr>
@@ -4515,6 +4731,7 @@
             <w14:uncheckedState w14:val="2610" w14:font="MS Gothic"/>
           </w14:checkbox>
         </w:sdtPr>
+        <w:sdtEndPr/>
         <w:sdtContent>
           <w:r>
             <w:rPr>
@@ -4590,6 +4807,7 @@
             <w14:uncheckedState w14:val="2610" w14:font="MS Gothic"/>
           </w14:checkbox>
         </w:sdtPr>
+        <w:sdtEndPr/>
         <w:sdtContent>
           <w:r>
             <w:rPr>
@@ -4633,6 +4851,7 @@
             <w14:uncheckedState w14:val="2610" w14:font="MS Gothic"/>
           </w14:checkbox>
         </w:sdtPr>
+        <w:sdtEndPr/>
         <w:sdtContent>
           <w:r>
             <w:rPr>
@@ -4676,6 +4895,7 @@
             <w14:uncheckedState w14:val="2610" w14:font="MS Gothic"/>
           </w14:checkbox>
         </w:sdtPr>
+        <w:sdtEndPr/>
         <w:sdtContent>
           <w:r>
             <w:rPr>
@@ -4719,6 +4939,7 @@
             <w14:uncheckedState w14:val="2610" w14:font="MS Gothic"/>
           </w14:checkbox>
         </w:sdtPr>
+        <w:sdtEndPr/>
         <w:sdtContent>
           <w:r>
             <w:rPr>
@@ -4762,6 +4983,7 @@
             <w14:uncheckedState w14:val="2610" w14:font="MS Gothic"/>
           </w14:checkbox>
         </w:sdtPr>
+        <w:sdtEndPr/>
         <w:sdtContent>
           <w:r>
             <w:rPr>
@@ -4837,6 +5059,7 @@
             <w14:uncheckedState w14:val="2610" w14:font="MS Gothic"/>
           </w14:checkbox>
         </w:sdtPr>
+        <w:sdtEndPr/>
         <w:sdtContent>
           <w:r>
             <w:rPr>
@@ -4880,6 +5103,7 @@
             <w14:uncheckedState w14:val="2610" w14:font="MS Gothic"/>
           </w14:checkbox>
         </w:sdtPr>
+        <w:sdtEndPr/>
         <w:sdtContent>
           <w:r>
             <w:rPr>
@@ -4923,6 +5147,7 @@
             <w14:uncheckedState w14:val="2610" w14:font="MS Gothic"/>
           </w14:checkbox>
         </w:sdtPr>
+        <w:sdtEndPr/>
         <w:sdtContent>
           <w:r>
             <w:rPr>
@@ -4966,6 +5191,7 @@
             <w14:uncheckedState w14:val="2610" w14:font="MS Gothic"/>
           </w14:checkbox>
         </w:sdtPr>
+        <w:sdtEndPr/>
         <w:sdtContent>
           <w:r>
             <w:rPr>
@@ -4985,8 +5211,6 @@
         </w:rPr>
         <w:t xml:space="preserve"> 4</w:t>
       </w:r>
-      <w:bookmarkStart w:id="0" w:name="_GoBack"/>
-      <w:bookmarkEnd w:id="0"/>
     </w:p>
     <w:p>
       <w:pPr>
@@ -5011,6 +5235,7 @@
             <w14:uncheckedState w14:val="2610" w14:font="MS Gothic"/>
           </w14:checkbox>
         </w:sdtPr>
+        <w:sdtEndPr/>
         <w:sdtContent>
           <w:r>
             <w:rPr>
@@ -5102,6 +5327,7 @@
             <w14:uncheckedState w14:val="2610" w14:font="MS Gothic"/>
           </w14:checkbox>
         </w:sdtPr>
+        <w:sdtEndPr/>
         <w:sdtContent>
           <w:r>
             <w:rPr>
@@ -5145,6 +5371,7 @@
             <w14:uncheckedState w14:val="2610" w14:font="MS Gothic"/>
           </w14:checkbox>
         </w:sdtPr>
+        <w:sdtEndPr/>
         <w:sdtContent>
           <w:r>
             <w:rPr>
@@ -5188,6 +5415,7 @@
             <w14:uncheckedState w14:val="2610" w14:font="MS Gothic"/>
           </w14:checkbox>
         </w:sdtPr>
+        <w:sdtEndPr/>
         <w:sdtContent>
           <w:r>
             <w:rPr>
@@ -5231,6 +5459,7 @@
             <w14:uncheckedState w14:val="2610" w14:font="MS Gothic"/>
           </w14:checkbox>
         </w:sdtPr>
+        <w:sdtEndPr/>
         <w:sdtContent>
           <w:r>
             <w:rPr>
@@ -5274,6 +5503,7 @@
             <w14:uncheckedState w14:val="2610" w14:font="MS Gothic"/>
           </w14:checkbox>
         </w:sdtPr>
+        <w:sdtEndPr/>
         <w:sdtContent>
           <w:r>
             <w:rPr>
@@ -6309,6 +6539,40 @@
       <w:contextualSpacing/>
     </w:pPr>
   </w:style>
+  <w:style w:type="paragraph" w:styleId="Title">
+    <w:name w:val="Title"/>
+    <w:basedOn w:val="Normal"/>
+    <w:next w:val="Normal"/>
+    <w:link w:val="TitleChar"/>
+    <w:uiPriority w:val="10"/>
+    <w:qFormat/>
+    <w:rsid w:val="00C0285E"/>
+    <w:pPr>
+      <w:spacing w:after="0" w:line="240" w:lineRule="auto"/>
+      <w:contextualSpacing/>
+    </w:pPr>
+    <w:rPr>
+      <w:rFonts w:asciiTheme="majorHAnsi" w:eastAsiaTheme="majorEastAsia" w:hAnsiTheme="majorHAnsi" w:cstheme="majorBidi"/>
+      <w:spacing w:val="-10"/>
+      <w:kern w:val="28"/>
+      <w:sz w:val="56"/>
+      <w:szCs w:val="56"/>
+    </w:rPr>
+  </w:style>
+  <w:style w:type="character" w:customStyle="1" w:styleId="TitleChar">
+    <w:name w:val="Title Char"/>
+    <w:basedOn w:val="DefaultParagraphFont"/>
+    <w:link w:val="Title"/>
+    <w:uiPriority w:val="10"/>
+    <w:rsid w:val="00C0285E"/>
+    <w:rPr>
+      <w:rFonts w:asciiTheme="majorHAnsi" w:eastAsiaTheme="majorEastAsia" w:hAnsiTheme="majorHAnsi" w:cstheme="majorBidi"/>
+      <w:spacing w:val="-10"/>
+      <w:kern w:val="28"/>
+      <w:sz w:val="56"/>
+      <w:szCs w:val="56"/>
+    </w:rPr>
+  </w:style>
 </w:styles>
 </file>
 
@@ -6578,7 +6842,7 @@
 </file>
 
 <file path=customXml/itemProps1.xml><?xml version="1.0" encoding="utf-8"?>
-<ds:datastoreItem xmlns:ds="http://schemas.openxmlformats.org/officeDocument/2006/customXml" ds:itemID="{077844A6-962B-4CCD-9BA2-ECF591C58E90}">
+<ds:datastoreItem xmlns:ds="http://schemas.openxmlformats.org/officeDocument/2006/customXml" ds:itemID="{F0260932-1AC5-4DF2-9FCB-6B644985B1A9}">
   <ds:schemaRefs>
     <ds:schemaRef ds:uri="http://schemas.openxmlformats.org/officeDocument/2006/bibliography"/>
   </ds:schemaRefs>

</xml_diff>